<commit_message>
New fields in user table
New fields added in user table, section 2.2.1, for first name, last name, country and has
</commit_message>
<xml_diff>
--- a/Project_Specification_Document.docx
+++ b/Project_Specification_Document.docx
@@ -116,6 +116,11 @@
     </w:p>
     <w:sdt>
       <w:sdtPr>
+        <w:rPr>
+          <w:rFonts w:asciiTheme="minorHAnsi" w:eastAsiaTheme="minorHAnsi" w:hAnsiTheme="minorHAnsi" w:cstheme="minorBidi"/>
+          <w:sz w:val="24"/>
+          <w:szCs w:val="24"/>
+        </w:rPr>
         <w:id w:val="-1896579873"/>
         <w:docPartObj>
           <w:docPartGallery w:val="Table of Contents"/>
@@ -124,12 +129,9 @@
       </w:sdtPr>
       <w:sdtEndPr>
         <w:rPr>
-          <w:rFonts w:asciiTheme="minorHAnsi" w:eastAsiaTheme="minorHAnsi" w:hAnsiTheme="minorHAnsi" w:cstheme="minorBidi"/>
           <w:b/>
           <w:bCs/>
           <w:noProof/>
-          <w:sz w:val="24"/>
-          <w:szCs w:val="24"/>
         </w:rPr>
       </w:sdtEndPr>
       <w:sdtContent>
@@ -1662,7 +1664,7 @@
                 <w:noProof/>
                 <w:webHidden/>
               </w:rPr>
-              <w:t>6</w:t>
+              <w:t>7</w:t>
             </w:r>
             <w:r>
               <w:rPr>
@@ -2360,6 +2362,12 @@
                 <w:sz w:val="24"/>
               </w:rPr>
             </w:pPr>
+            <w:r>
+              <w:rPr>
+                <w:sz w:val="24"/>
+              </w:rPr>
+              <w:t>1.1</w:t>
+            </w:r>
           </w:p>
         </w:tc>
         <w:tc>
@@ -2373,6 +2381,12 @@
                 <w:sz w:val="24"/>
               </w:rPr>
             </w:pPr>
+            <w:r>
+              <w:rPr>
+                <w:sz w:val="24"/>
+              </w:rPr>
+              <w:t>15/03/2021</w:t>
+            </w:r>
           </w:p>
         </w:tc>
         <w:tc>
@@ -2386,6 +2400,12 @@
                 <w:sz w:val="24"/>
               </w:rPr>
             </w:pPr>
+            <w:r>
+              <w:rPr>
+                <w:sz w:val="24"/>
+              </w:rPr>
+              <w:t>Abhinav Jain</w:t>
+            </w:r>
           </w:p>
         </w:tc>
         <w:tc>
@@ -2399,6 +2419,12 @@
                 <w:sz w:val="24"/>
               </w:rPr>
             </w:pPr>
+            <w:r>
+              <w:rPr>
+                <w:sz w:val="24"/>
+              </w:rPr>
+              <w:t>Added fields in user table (section 2.2.1)</w:t>
+            </w:r>
           </w:p>
         </w:tc>
       </w:tr>
@@ -2628,71 +2654,19 @@
         </w:rPr>
         <w:t xml:space="preserve">If TV title is present in the request, call external API </w:t>
       </w:r>
-      <w:r>
-        <w:rPr>
-          <w:sz w:val="24"/>
-        </w:rPr>
-        <w:fldChar w:fldCharType="begin"/>
-      </w:r>
-      <w:r>
-        <w:rPr>
-          <w:sz w:val="24"/>
-        </w:rPr>
-        <w:instrText xml:space="preserve"> HYPERLINK "</w:instrText>
-      </w:r>
-      <w:r>
-        <w:rPr>
-          <w:sz w:val="24"/>
-        </w:rPr>
-        <w:instrText>http://api.tvmaze.com/search/shows?q=</w:instrText>
-      </w:r>
-      <w:r>
-        <w:rPr>
-          <w:sz w:val="24"/>
-        </w:rPr>
-        <w:instrText xml:space="preserve">&lt;enter" </w:instrText>
-      </w:r>
-      <w:r>
-        <w:rPr>
-          <w:sz w:val="24"/>
-        </w:rPr>
-        <w:fldChar w:fldCharType="separate"/>
-      </w:r>
-      <w:r>
-        <w:rPr>
-          <w:sz w:val="24"/>
-        </w:rPr>
-        <w:t>http://api.tvmaze.com/search/s</w:t>
-      </w:r>
-      <w:r>
-        <w:rPr>
-          <w:sz w:val="24"/>
-        </w:rPr>
-        <w:t>h</w:t>
-      </w:r>
-      <w:r>
-        <w:rPr>
-          <w:sz w:val="24"/>
-        </w:rPr>
-        <w:t>ows?q=&lt;enter</w:t>
-      </w:r>
-      <w:r>
-        <w:rPr>
-          <w:sz w:val="24"/>
-        </w:rPr>
-        <w:fldChar w:fldCharType="end"/>
-      </w:r>
-      <w:r>
-        <w:rPr>
-          <w:sz w:val="24"/>
-        </w:rPr>
-        <w:t xml:space="preserve"> TV title here&gt;</w:t>
-      </w:r>
-      <w:r>
-        <w:rPr>
-          <w:sz w:val="24"/>
-        </w:rPr>
-        <w:t>. If API returns the data with success message code, relay the output as the output of this endpoint.</w:t>
+      <w:hyperlink r:id="rId8" w:history="1">
+        <w:r>
+          <w:rPr>
+            <w:sz w:val="24"/>
+          </w:rPr>
+          <w:t>http://api.tvmaze.com/search/shows?q=&lt;enter</w:t>
+        </w:r>
+      </w:hyperlink>
+      <w:r>
+        <w:rPr>
+          <w:sz w:val="24"/>
+        </w:rPr>
+        <w:t xml:space="preserve"> TV title here&gt;. If API returns the data with success message code, relay the output as the output of this endpoint.</w:t>
       </w:r>
     </w:p>
     <w:p>
@@ -2745,19 +2719,7 @@
         <w:rPr>
           <w:sz w:val="24"/>
         </w:rPr>
-        <w:t xml:space="preserve">This endpoint will implement </w:t>
-      </w:r>
-      <w:r>
-        <w:rPr>
-          <w:sz w:val="24"/>
-        </w:rPr>
-        <w:t>a POST</w:t>
-      </w:r>
-      <w:r>
-        <w:rPr>
-          <w:sz w:val="24"/>
-        </w:rPr>
-        <w:t xml:space="preserve"> method. </w:t>
+        <w:t xml:space="preserve">This endpoint will implement a POST method. </w:t>
       </w:r>
     </w:p>
     <w:p>
@@ -2842,10 +2804,7 @@
       </w:pPr>
       <w:bookmarkStart w:id="6" w:name="_Toc66476359"/>
       <w:r>
-        <w:t>/</w:t>
-      </w:r>
-      <w:r>
-        <w:t>login</w:t>
+        <w:t>/login</w:t>
       </w:r>
       <w:bookmarkEnd w:id="6"/>
     </w:p>
@@ -2983,37 +2942,7 @@
         <w:rPr>
           <w:sz w:val="24"/>
         </w:rPr>
-        <w:t>The request body must contain a</w:t>
-      </w:r>
-      <w:r>
-        <w:rPr>
-          <w:sz w:val="24"/>
-        </w:rPr>
-        <w:t xml:space="preserve"> username,</w:t>
-      </w:r>
-      <w:r>
-        <w:rPr>
-          <w:sz w:val="24"/>
-        </w:rPr>
-        <w:t xml:space="preserve"> </w:t>
-      </w:r>
-      <w:r>
-        <w:rPr>
-          <w:sz w:val="24"/>
-        </w:rPr>
-        <w:t>session id, list name and titles</w:t>
-      </w:r>
-      <w:r>
-        <w:rPr>
-          <w:sz w:val="24"/>
-        </w:rPr>
-        <w:t>.</w:t>
-      </w:r>
-      <w:r>
-        <w:rPr>
-          <w:sz w:val="24"/>
-        </w:rPr>
-        <w:t xml:space="preserve"> If any of these fields is missing an error message must be returned with a suitable code.</w:t>
+        <w:t>The request body must contain a username, session id, list name and titles. If any of these fields is missing an error message must be returned with a suitable code.</w:t>
       </w:r>
       <w:r>
         <w:rPr>
@@ -3184,17 +3113,11 @@
       </w:pPr>
       <w:bookmarkStart w:id="9" w:name="_Toc66476362"/>
       <w:r>
-        <w:t>user</w:t>
-      </w:r>
-      <w:r>
-        <w:t>/</w:t>
+        <w:t>user/</w:t>
       </w:r>
       <w:proofErr w:type="spellStart"/>
       <w:r>
-        <w:t>deletefrom</w:t>
-      </w:r>
-      <w:r>
-        <w:t>list</w:t>
+        <w:t>deletefromlist</w:t>
       </w:r>
       <w:bookmarkEnd w:id="9"/>
       <w:proofErr w:type="spellEnd"/>
@@ -3214,19 +3137,7 @@
         <w:rPr>
           <w:sz w:val="24"/>
         </w:rPr>
-        <w:t xml:space="preserve">This endpoint will implement a </w:t>
-      </w:r>
-      <w:r>
-        <w:rPr>
-          <w:sz w:val="24"/>
-        </w:rPr>
-        <w:t>DELETE</w:t>
-      </w:r>
-      <w:r>
-        <w:rPr>
-          <w:sz w:val="24"/>
-        </w:rPr>
-        <w:t xml:space="preserve"> method. </w:t>
+        <w:t xml:space="preserve">This endpoint will implement a DELETE method. </w:t>
       </w:r>
     </w:p>
     <w:p>
@@ -3256,43 +3167,7 @@
         <w:rPr>
           <w:sz w:val="24"/>
         </w:rPr>
-        <w:t xml:space="preserve">If no error is found, </w:t>
-      </w:r>
-      <w:r>
-        <w:rPr>
-          <w:sz w:val="24"/>
-        </w:rPr>
-        <w:t>the user</w:t>
-      </w:r>
-      <w:r>
-        <w:rPr>
-          <w:sz w:val="24"/>
-        </w:rPr>
-        <w:t xml:space="preserve"> list should be updated </w:t>
-      </w:r>
-      <w:r>
-        <w:rPr>
-          <w:sz w:val="24"/>
-        </w:rPr>
-        <w:t>by deleting</w:t>
-      </w:r>
-      <w:r>
-        <w:rPr>
-          <w:sz w:val="24"/>
-        </w:rPr>
-        <w:t xml:space="preserve"> the given titles</w:t>
-      </w:r>
-      <w:r>
-        <w:rPr>
-          <w:sz w:val="24"/>
-        </w:rPr>
-        <w:t xml:space="preserve"> from database</w:t>
-      </w:r>
-      <w:r>
-        <w:rPr>
-          <w:sz w:val="24"/>
-        </w:rPr>
-        <w:t>, and a success message should be returned with a suitable code.</w:t>
+        <w:t>If no error is found, the user list should be updated by deleting the given titles from database, and a success message should be returned with a suitable code.</w:t>
       </w:r>
     </w:p>
     <w:p>
@@ -3317,10 +3192,7 @@
       </w:pPr>
       <w:bookmarkStart w:id="10" w:name="_Toc66476363"/>
       <w:r>
-        <w:t>user</w:t>
-      </w:r>
-      <w:r>
-        <w:t>/</w:t>
+        <w:t>user/</w:t>
       </w:r>
       <w:proofErr w:type="spellStart"/>
       <w:r>
@@ -3362,61 +3234,19 @@
         <w:rPr>
           <w:sz w:val="24"/>
         </w:rPr>
-        <w:t>The request body must contain a username, session id</w:t>
-      </w:r>
-      <w:r>
-        <w:rPr>
-          <w:sz w:val="24"/>
-        </w:rPr>
-        <w:t xml:space="preserve"> and</w:t>
-      </w:r>
-      <w:r>
-        <w:rPr>
-          <w:sz w:val="24"/>
-        </w:rPr>
-        <w:t xml:space="preserve"> list name</w:t>
-      </w:r>
-      <w:r>
-        <w:rPr>
-          <w:sz w:val="24"/>
-        </w:rPr>
-        <w:t>.</w:t>
-      </w:r>
-      <w:r>
-        <w:rPr>
-          <w:sz w:val="24"/>
-        </w:rPr>
-        <w:t xml:space="preserve"> If any of these fields is missing an error message must be returned with a suitable code.</w:t>
-      </w:r>
-      <w:r>
-        <w:rPr>
-          <w:sz w:val="24"/>
-        </w:rPr>
-        <w:t xml:space="preserve"> </w:t>
-      </w:r>
-      <w:r>
-        <w:rPr>
-          <w:sz w:val="24"/>
-        </w:rPr>
-        <w:t>Session id must be valid and active, else an error message should be returned.</w:t>
-      </w:r>
-      <w:r>
-        <w:rPr>
-          <w:sz w:val="24"/>
-        </w:rPr>
-        <w:t xml:space="preserve"> If no error is found, a list should be </w:t>
-      </w:r>
-      <w:r>
-        <w:rPr>
-          <w:sz w:val="24"/>
-        </w:rPr>
-        <w:t>deleted for the user</w:t>
-      </w:r>
-      <w:r>
-        <w:rPr>
-          <w:sz w:val="24"/>
-        </w:rPr>
-        <w:t xml:space="preserve"> from database, and a success message should be returned with a suitable code.</w:t>
+        <w:t>The request body must contain a username, session id and list name. If any of these fields is missing an error message must be returned with a suitable code.</w:t>
+      </w:r>
+      <w:r>
+        <w:rPr>
+          <w:sz w:val="24"/>
+        </w:rPr>
+        <w:t xml:space="preserve"> Session id must be valid and active, else an error message should be returned.</w:t>
+      </w:r>
+      <w:r>
+        <w:rPr>
+          <w:sz w:val="24"/>
+        </w:rPr>
+        <w:t xml:space="preserve"> If no error is found, a list should be deleted for the user from database, and a success message should be returned with a suitable code.</w:t>
       </w:r>
     </w:p>
     <w:p>
@@ -3447,10 +3277,7 @@
       </w:r>
       <w:proofErr w:type="spellStart"/>
       <w:r>
-        <w:t>delete</w:t>
-      </w:r>
-      <w:r>
-        <w:t>user</w:t>
+        <w:t>deleteuser</w:t>
       </w:r>
       <w:bookmarkEnd w:id="11"/>
       <w:proofErr w:type="spellEnd"/>
@@ -3488,25 +3315,7 @@
         <w:rPr>
           <w:sz w:val="24"/>
         </w:rPr>
-        <w:t xml:space="preserve">The request body must contain </w:t>
-      </w:r>
-      <w:r>
-        <w:rPr>
-          <w:sz w:val="24"/>
-        </w:rPr>
-        <w:t>the admin</w:t>
-      </w:r>
-      <w:r>
-        <w:rPr>
-          <w:sz w:val="24"/>
-        </w:rPr>
-        <w:t xml:space="preserve"> username</w:t>
-      </w:r>
-      <w:r>
-        <w:rPr>
-          <w:sz w:val="24"/>
-        </w:rPr>
-        <w:t xml:space="preserve">, session id of the </w:t>
+        <w:t xml:space="preserve">The request body must contain the admin username, session id of the </w:t>
       </w:r>
       <w:r>
         <w:rPr>
@@ -3518,19 +3327,7 @@
         <w:rPr>
           <w:sz w:val="24"/>
         </w:rPr>
-        <w:t xml:space="preserve">username to be deleted. </w:t>
-      </w:r>
-      <w:r>
-        <w:rPr>
-          <w:sz w:val="24"/>
-        </w:rPr>
-        <w:t xml:space="preserve">If any of these fields is missing an error message must be returned with a suitable code. </w:t>
-      </w:r>
-      <w:r>
-        <w:rPr>
-          <w:sz w:val="24"/>
-        </w:rPr>
-        <w:t xml:space="preserve">User authorization should also be checked as Admin, if user role is not Admin then an error message should be returned with suitable code. </w:t>
+        <w:t xml:space="preserve">username to be deleted. If any of these fields is missing an error message must be returned with a suitable code. User authorization should also be checked as Admin, if user role is not Admin then an error message should be returned with suitable code. </w:t>
       </w:r>
       <w:r>
         <w:rPr>
@@ -3542,31 +3339,7 @@
         <w:rPr>
           <w:sz w:val="24"/>
         </w:rPr>
-        <w:t xml:space="preserve">If no error is found, </w:t>
-      </w:r>
-      <w:r>
-        <w:rPr>
-          <w:sz w:val="24"/>
-        </w:rPr>
-        <w:t xml:space="preserve">the user </w:t>
-      </w:r>
-      <w:r>
-        <w:rPr>
-          <w:sz w:val="24"/>
-        </w:rPr>
-        <w:t xml:space="preserve">should be deleted </w:t>
-      </w:r>
-      <w:r>
-        <w:rPr>
-          <w:sz w:val="24"/>
-        </w:rPr>
-        <w:t xml:space="preserve">the </w:t>
-      </w:r>
-      <w:r>
-        <w:rPr>
-          <w:sz w:val="24"/>
-        </w:rPr>
-        <w:t>database, and a success message should be returned with a suitable code.</w:t>
+        <w:t>If no error is found, the user should be deleted the database, and a success message should be returned with a suitable code.</w:t>
       </w:r>
     </w:p>
     <w:p>
@@ -3592,13 +3365,7 @@
       </w:pPr>
       <w:bookmarkStart w:id="12" w:name="_Toc66476365"/>
       <w:r>
-        <w:t>user</w:t>
-      </w:r>
-      <w:r>
-        <w:t>/log</w:t>
-      </w:r>
-      <w:r>
-        <w:t>out</w:t>
+        <w:t>user/logout</w:t>
       </w:r>
       <w:bookmarkEnd w:id="12"/>
     </w:p>
@@ -3617,19 +3384,7 @@
         <w:rPr>
           <w:sz w:val="24"/>
         </w:rPr>
-        <w:t xml:space="preserve">This endpoint will implement a </w:t>
-      </w:r>
-      <w:r>
-        <w:rPr>
-          <w:sz w:val="24"/>
-        </w:rPr>
-        <w:t>DELETE</w:t>
-      </w:r>
-      <w:r>
-        <w:rPr>
-          <w:sz w:val="24"/>
-        </w:rPr>
-        <w:t xml:space="preserve"> method. </w:t>
+        <w:t xml:space="preserve">This endpoint will implement a DELETE method. </w:t>
       </w:r>
     </w:p>
     <w:p>
@@ -3647,19 +3402,7 @@
         <w:rPr>
           <w:sz w:val="24"/>
         </w:rPr>
-        <w:t>The request body must contain a username and a</w:t>
-      </w:r>
-      <w:r>
-        <w:rPr>
-          <w:sz w:val="24"/>
-        </w:rPr>
-        <w:t xml:space="preserve"> session id</w:t>
-      </w:r>
-      <w:r>
-        <w:rPr>
-          <w:sz w:val="24"/>
-        </w:rPr>
-        <w:t>.</w:t>
+        <w:t>The request body must contain a username and a session id.</w:t>
       </w:r>
     </w:p>
     <w:p>
@@ -3677,31 +3420,7 @@
         <w:rPr>
           <w:sz w:val="24"/>
         </w:rPr>
-        <w:t xml:space="preserve">If username or </w:t>
-      </w:r>
-      <w:r>
-        <w:rPr>
-          <w:sz w:val="24"/>
-        </w:rPr>
-        <w:t>session id</w:t>
-      </w:r>
-      <w:r>
-        <w:rPr>
-          <w:sz w:val="24"/>
-        </w:rPr>
-        <w:t xml:space="preserve"> is missing from the request, return an error message with suitable code.</w:t>
-      </w:r>
-      <w:r>
-        <w:rPr>
-          <w:sz w:val="24"/>
-        </w:rPr>
-        <w:t xml:space="preserve"> </w:t>
-      </w:r>
-      <w:r>
-        <w:rPr>
-          <w:sz w:val="24"/>
-        </w:rPr>
-        <w:t>Session id must be valid and active, else an error message should be returned.</w:t>
+        <w:t>If username or session id is missing from the request, return an error message with suitable code. Session id must be valid and active, else an error message should be returned.</w:t>
       </w:r>
     </w:p>
     <w:p>
@@ -3755,9 +3474,12 @@
         <w:t xml:space="preserve"> </w:t>
       </w:r>
       <w:r>
-        <w:t>Username and lists</w:t>
+        <w:t>User</w:t>
       </w:r>
       <w:bookmarkEnd w:id="14"/>
+      <w:r>
+        <w:t xml:space="preserve"> Master Data</w:t>
+      </w:r>
     </w:p>
     <w:p>
       <w:pPr>
@@ -3786,13 +3508,17 @@
         <w:tblLook w:val="04A0" w:firstRow="1" w:lastRow="0" w:firstColumn="1" w:lastColumn="0" w:noHBand="0" w:noVBand="1"/>
       </w:tblPr>
       <w:tblGrid>
-        <w:gridCol w:w="2263"/>
-        <w:gridCol w:w="2127"/>
+        <w:gridCol w:w="1689"/>
+        <w:gridCol w:w="1337"/>
+        <w:gridCol w:w="1504"/>
+        <w:gridCol w:w="1222"/>
+        <w:gridCol w:w="1544"/>
+        <w:gridCol w:w="1923"/>
       </w:tblGrid>
       <w:tr>
         <w:tc>
           <w:tcPr>
-            <w:tcW w:w="2263" w:type="dxa"/>
+            <w:tcW w:w="1751" w:type="dxa"/>
           </w:tcPr>
           <w:p>
             <w:pPr>
@@ -3816,7 +3542,7 @@
         </w:tc>
         <w:tc>
           <w:tcPr>
-            <w:tcW w:w="2127" w:type="dxa"/>
+            <w:tcW w:w="1415" w:type="dxa"/>
           </w:tcPr>
           <w:p>
             <w:pPr>
@@ -3833,15 +3559,13 @@
               <w:rPr>
                 <w:sz w:val="24"/>
               </w:rPr>
-              <w:t xml:space="preserve">List name </w:t>
+              <w:t>First Name</w:t>
             </w:r>
           </w:p>
         </w:tc>
-      </w:tr>
-      <w:tr>
         <w:tc>
           <w:tcPr>
-            <w:tcW w:w="2263" w:type="dxa"/>
+            <w:tcW w:w="1594" w:type="dxa"/>
           </w:tcPr>
           <w:p>
             <w:pPr>
@@ -3858,13 +3582,13 @@
               <w:rPr>
                 <w:sz w:val="24"/>
               </w:rPr>
-              <w:t>User1</w:t>
+              <w:t>Last Name</w:t>
             </w:r>
           </w:p>
         </w:tc>
         <w:tc>
           <w:tcPr>
-            <w:tcW w:w="2127" w:type="dxa"/>
+            <w:tcW w:w="1247" w:type="dxa"/>
           </w:tcPr>
           <w:p>
             <w:pPr>
@@ -3881,15 +3605,13 @@
               <w:rPr>
                 <w:sz w:val="24"/>
               </w:rPr>
-              <w:t>List1</w:t>
+              <w:t>Country</w:t>
             </w:r>
           </w:p>
         </w:tc>
-      </w:tr>
-      <w:tr>
         <w:tc>
           <w:tcPr>
-            <w:tcW w:w="2263" w:type="dxa"/>
+            <w:tcW w:w="1702" w:type="dxa"/>
           </w:tcPr>
           <w:p>
             <w:pPr>
@@ -3906,13 +3628,13 @@
               <w:rPr>
                 <w:sz w:val="24"/>
               </w:rPr>
-              <w:t>User2</w:t>
+              <w:t xml:space="preserve">List name </w:t>
             </w:r>
           </w:p>
         </w:tc>
         <w:tc>
           <w:tcPr>
-            <w:tcW w:w="2127" w:type="dxa"/>
+            <w:tcW w:w="1510" w:type="dxa"/>
           </w:tcPr>
           <w:p>
             <w:pPr>
@@ -3929,7 +3651,7 @@
               <w:rPr>
                 <w:sz w:val="24"/>
               </w:rPr>
-              <w:t>List2</w:t>
+              <w:t>Password Hash</w:t>
             </w:r>
           </w:p>
         </w:tc>
@@ -3937,7 +3659,7 @@
       <w:tr>
         <w:tc>
           <w:tcPr>
-            <w:tcW w:w="2263" w:type="dxa"/>
+            <w:tcW w:w="1751" w:type="dxa"/>
           </w:tcPr>
           <w:p>
             <w:pPr>
@@ -3954,13 +3676,13 @@
               <w:rPr>
                 <w:sz w:val="24"/>
               </w:rPr>
-              <w:t>User3</w:t>
+              <w:t>User1</w:t>
             </w:r>
           </w:p>
         </w:tc>
         <w:tc>
           <w:tcPr>
-            <w:tcW w:w="2127" w:type="dxa"/>
+            <w:tcW w:w="1415" w:type="dxa"/>
           </w:tcPr>
           <w:p>
             <w:pPr>
@@ -3977,8 +3699,367 @@
               <w:rPr>
                 <w:sz w:val="24"/>
               </w:rPr>
+              <w:t>Alistair</w:t>
+            </w:r>
+          </w:p>
+        </w:tc>
+        <w:tc>
+          <w:tcPr>
+            <w:tcW w:w="1594" w:type="dxa"/>
+          </w:tcPr>
+          <w:p>
+            <w:pPr>
+              <w:pStyle w:val="Subtitle"/>
+              <w:numPr>
+                <w:ilvl w:val="0"/>
+                <w:numId w:val="0"/>
+              </w:numPr>
+              <w:rPr>
+                <w:sz w:val="24"/>
+              </w:rPr>
+            </w:pPr>
+            <w:r>
+              <w:rPr>
+                <w:sz w:val="24"/>
+              </w:rPr>
+              <w:t>Cook</w:t>
+            </w:r>
+          </w:p>
+        </w:tc>
+        <w:tc>
+          <w:tcPr>
+            <w:tcW w:w="1247" w:type="dxa"/>
+          </w:tcPr>
+          <w:p>
+            <w:pPr>
+              <w:pStyle w:val="Subtitle"/>
+              <w:numPr>
+                <w:ilvl w:val="0"/>
+                <w:numId w:val="0"/>
+              </w:numPr>
+              <w:rPr>
+                <w:sz w:val="24"/>
+              </w:rPr>
+            </w:pPr>
+            <w:r>
+              <w:rPr>
+                <w:sz w:val="24"/>
+              </w:rPr>
+              <w:t>England</w:t>
+            </w:r>
+          </w:p>
+        </w:tc>
+        <w:tc>
+          <w:tcPr>
+            <w:tcW w:w="1702" w:type="dxa"/>
+          </w:tcPr>
+          <w:p>
+            <w:pPr>
+              <w:pStyle w:val="Subtitle"/>
+              <w:numPr>
+                <w:ilvl w:val="0"/>
+                <w:numId w:val="0"/>
+              </w:numPr>
+              <w:rPr>
+                <w:sz w:val="24"/>
+              </w:rPr>
+            </w:pPr>
+            <w:r>
+              <w:rPr>
+                <w:sz w:val="24"/>
+              </w:rPr>
+              <w:t>List1</w:t>
+            </w:r>
+          </w:p>
+        </w:tc>
+        <w:tc>
+          <w:tcPr>
+            <w:tcW w:w="1510" w:type="dxa"/>
+          </w:tcPr>
+          <w:p>
+            <w:pPr>
+              <w:pStyle w:val="Subtitle"/>
+              <w:numPr>
+                <w:ilvl w:val="0"/>
+                <w:numId w:val="0"/>
+              </w:numPr>
+              <w:rPr>
+                <w:sz w:val="24"/>
+              </w:rPr>
+            </w:pPr>
+            <w:proofErr w:type="spellStart"/>
+            <w:r>
+              <w:rPr>
+                <w:sz w:val="24"/>
+              </w:rPr>
+              <w:t>Yasbjhwdfbfw</w:t>
+            </w:r>
+            <w:proofErr w:type="spellEnd"/>
+          </w:p>
+        </w:tc>
+      </w:tr>
+      <w:tr>
+        <w:tc>
+          <w:tcPr>
+            <w:tcW w:w="1751" w:type="dxa"/>
+          </w:tcPr>
+          <w:p>
+            <w:pPr>
+              <w:pStyle w:val="Subtitle"/>
+              <w:numPr>
+                <w:ilvl w:val="0"/>
+                <w:numId w:val="0"/>
+              </w:numPr>
+              <w:rPr>
+                <w:sz w:val="24"/>
+              </w:rPr>
+            </w:pPr>
+            <w:r>
+              <w:rPr>
+                <w:sz w:val="24"/>
+              </w:rPr>
+              <w:t>User2</w:t>
+            </w:r>
+          </w:p>
+        </w:tc>
+        <w:tc>
+          <w:tcPr>
+            <w:tcW w:w="1415" w:type="dxa"/>
+          </w:tcPr>
+          <w:p>
+            <w:pPr>
+              <w:pStyle w:val="Subtitle"/>
+              <w:numPr>
+                <w:ilvl w:val="0"/>
+                <w:numId w:val="0"/>
+              </w:numPr>
+              <w:rPr>
+                <w:sz w:val="24"/>
+              </w:rPr>
+            </w:pPr>
+            <w:r>
+              <w:rPr>
+                <w:sz w:val="24"/>
+              </w:rPr>
+              <w:t>Thierry</w:t>
+            </w:r>
+          </w:p>
+        </w:tc>
+        <w:tc>
+          <w:tcPr>
+            <w:tcW w:w="1594" w:type="dxa"/>
+          </w:tcPr>
+          <w:p>
+            <w:pPr>
+              <w:pStyle w:val="Subtitle"/>
+              <w:numPr>
+                <w:ilvl w:val="0"/>
+                <w:numId w:val="0"/>
+              </w:numPr>
+              <w:rPr>
+                <w:sz w:val="24"/>
+              </w:rPr>
+            </w:pPr>
+            <w:r>
+              <w:rPr>
+                <w:sz w:val="24"/>
+              </w:rPr>
+              <w:t>Hennery</w:t>
+            </w:r>
+          </w:p>
+        </w:tc>
+        <w:tc>
+          <w:tcPr>
+            <w:tcW w:w="1247" w:type="dxa"/>
+          </w:tcPr>
+          <w:p>
+            <w:pPr>
+              <w:pStyle w:val="Subtitle"/>
+              <w:numPr>
+                <w:ilvl w:val="0"/>
+                <w:numId w:val="0"/>
+              </w:numPr>
+              <w:rPr>
+                <w:sz w:val="24"/>
+              </w:rPr>
+            </w:pPr>
+            <w:r>
+              <w:rPr>
+                <w:sz w:val="24"/>
+              </w:rPr>
+              <w:t>France</w:t>
+            </w:r>
+          </w:p>
+        </w:tc>
+        <w:tc>
+          <w:tcPr>
+            <w:tcW w:w="1702" w:type="dxa"/>
+          </w:tcPr>
+          <w:p>
+            <w:pPr>
+              <w:pStyle w:val="Subtitle"/>
+              <w:numPr>
+                <w:ilvl w:val="0"/>
+                <w:numId w:val="0"/>
+              </w:numPr>
+              <w:rPr>
+                <w:sz w:val="24"/>
+              </w:rPr>
+            </w:pPr>
+            <w:r>
+              <w:rPr>
+                <w:sz w:val="24"/>
+              </w:rPr>
+              <w:t>List2</w:t>
+            </w:r>
+          </w:p>
+        </w:tc>
+        <w:tc>
+          <w:tcPr>
+            <w:tcW w:w="1510" w:type="dxa"/>
+          </w:tcPr>
+          <w:p>
+            <w:pPr>
+              <w:pStyle w:val="Subtitle"/>
+              <w:numPr>
+                <w:ilvl w:val="0"/>
+                <w:numId w:val="0"/>
+              </w:numPr>
+              <w:rPr>
+                <w:sz w:val="24"/>
+              </w:rPr>
+            </w:pPr>
+            <w:proofErr w:type="spellStart"/>
+            <w:r>
+              <w:rPr>
+                <w:sz w:val="24"/>
+              </w:rPr>
+              <w:t>asbfjhqvfhjqwv</w:t>
+            </w:r>
+            <w:proofErr w:type="spellEnd"/>
+          </w:p>
+        </w:tc>
+      </w:tr>
+      <w:tr>
+        <w:tc>
+          <w:tcPr>
+            <w:tcW w:w="1751" w:type="dxa"/>
+            <w:vAlign w:val="center"/>
+          </w:tcPr>
+          <w:p>
+            <w:pPr>
+              <w:pStyle w:val="Heading1"/>
+              <w:rPr>
+                <w:sz w:val="24"/>
+              </w:rPr>
+            </w:pPr>
+            <w:r>
+              <w:rPr>
+                <w:sz w:val="24"/>
+              </w:rPr>
+              <w:t>User3</w:t>
+            </w:r>
+          </w:p>
+        </w:tc>
+        <w:tc>
+          <w:tcPr>
+            <w:tcW w:w="1415" w:type="dxa"/>
+            <w:vAlign w:val="center"/>
+          </w:tcPr>
+          <w:p>
+            <w:pPr>
+              <w:pStyle w:val="Heading1"/>
+              <w:rPr>
+                <w:sz w:val="24"/>
+              </w:rPr>
+            </w:pPr>
+            <w:r>
+              <w:rPr>
+                <w:sz w:val="24"/>
+              </w:rPr>
+              <w:t>Mark</w:t>
+            </w:r>
+          </w:p>
+        </w:tc>
+        <w:tc>
+          <w:tcPr>
+            <w:tcW w:w="1594" w:type="dxa"/>
+            <w:vAlign w:val="center"/>
+          </w:tcPr>
+          <w:p>
+            <w:pPr>
+              <w:pStyle w:val="Heading1"/>
+              <w:rPr>
+                <w:sz w:val="24"/>
+              </w:rPr>
+            </w:pPr>
+            <w:r>
+              <w:rPr>
+                <w:sz w:val="24"/>
+              </w:rPr>
+              <w:t>Taylor</w:t>
+            </w:r>
+          </w:p>
+        </w:tc>
+        <w:tc>
+          <w:tcPr>
+            <w:tcW w:w="1247" w:type="dxa"/>
+            <w:vAlign w:val="center"/>
+          </w:tcPr>
+          <w:p>
+            <w:pPr>
+              <w:pStyle w:val="Heading1"/>
+              <w:rPr>
+                <w:sz w:val="24"/>
+              </w:rPr>
+            </w:pPr>
+            <w:r>
+              <w:rPr>
+                <w:sz w:val="24"/>
+              </w:rPr>
+              <w:t>Australia</w:t>
+            </w:r>
+          </w:p>
+        </w:tc>
+        <w:tc>
+          <w:tcPr>
+            <w:tcW w:w="1702" w:type="dxa"/>
+            <w:vAlign w:val="center"/>
+          </w:tcPr>
+          <w:p>
+            <w:pPr>
+              <w:pStyle w:val="Heading1"/>
+              <w:rPr>
+                <w:sz w:val="24"/>
+              </w:rPr>
+            </w:pPr>
+            <w:r>
+              <w:rPr>
+                <w:sz w:val="24"/>
+              </w:rPr>
               <w:t>List3</w:t>
             </w:r>
+          </w:p>
+        </w:tc>
+        <w:tc>
+          <w:tcPr>
+            <w:tcW w:w="1510" w:type="dxa"/>
+          </w:tcPr>
+          <w:p>
+            <w:pPr>
+              <w:pStyle w:val="Heading1"/>
+              <w:rPr>
+                <w:sz w:val="24"/>
+              </w:rPr>
+            </w:pPr>
+            <w:proofErr w:type="spellStart"/>
+            <w:r>
+              <w:rPr>
+                <w:sz w:val="24"/>
+              </w:rPr>
+              <w:t>Akjsfbksdbjhvbw</w:t>
+            </w:r>
+            <w:proofErr w:type="spellEnd"/>
           </w:p>
         </w:tc>
       </w:tr>
@@ -4085,19 +4166,6 @@
           <w:ilvl w:val="0"/>
           <w:numId w:val="0"/>
         </w:numPr>
-        <w:ind w:left="720"/>
-        <w:rPr>
-          <w:sz w:val="24"/>
-        </w:rPr>
-      </w:pPr>
-    </w:p>
-    <w:p>
-      <w:pPr>
-        <w:pStyle w:val="Subtitle"/>
-        <w:numPr>
-          <w:ilvl w:val="0"/>
-          <w:numId w:val="0"/>
-        </w:numPr>
         <w:rPr>
           <w:sz w:val="24"/>
         </w:rPr>
@@ -4113,16 +4181,8 @@
       </w:pPr>
       <w:bookmarkStart w:id="15" w:name="_Toc66476368"/>
       <w:r>
-        <w:t xml:space="preserve">Table </w:t>
-      </w:r>
-      <w:r>
-        <w:t>2</w:t>
-      </w:r>
-      <w:r>
-        <w:t xml:space="preserve"> – Username and </w:t>
-      </w:r>
-      <w:r>
-        <w:t>session id</w:t>
+        <w:lastRenderedPageBreak/>
+        <w:t>Table 2 – Username and session id</w:t>
       </w:r>
       <w:bookmarkEnd w:id="15"/>
     </w:p>
@@ -4201,13 +4261,7 @@
               <w:rPr>
                 <w:sz w:val="24"/>
               </w:rPr>
-              <w:t xml:space="preserve">Session id </w:t>
-            </w:r>
-            <w:r>
-              <w:rPr>
-                <w:sz w:val="24"/>
-              </w:rPr>
-              <w:t>(key)</w:t>
+              <w:t>Session id (key)</w:t>
             </w:r>
           </w:p>
         </w:tc>
@@ -4255,7 +4309,6 @@
               <w:rPr>
                 <w:sz w:val="24"/>
               </w:rPr>
-              <w:lastRenderedPageBreak/>
               <w:t>User1</w:t>
             </w:r>
           </w:p>
@@ -4505,16 +4558,7 @@
       </w:pPr>
       <w:bookmarkStart w:id="16" w:name="_Toc66476369"/>
       <w:r>
-        <w:t xml:space="preserve">Table </w:t>
-      </w:r>
-      <w:r>
-        <w:t>3</w:t>
-      </w:r>
-      <w:r>
-        <w:t xml:space="preserve"> – </w:t>
-      </w:r>
-      <w:r>
-        <w:t>Titles</w:t>
+        <w:t>Table 3 – Titles</w:t>
       </w:r>
       <w:bookmarkEnd w:id="16"/>
     </w:p>
@@ -4570,13 +4614,7 @@
               <w:rPr>
                 <w:sz w:val="24"/>
               </w:rPr>
-              <w:t xml:space="preserve">List name </w:t>
-            </w:r>
-            <w:r>
-              <w:rPr>
-                <w:sz w:val="24"/>
-              </w:rPr>
-              <w:t>(key)</w:t>
+              <w:t>List name (key)</w:t>
             </w:r>
           </w:p>
         </w:tc>
@@ -4860,13 +4898,7 @@
               <w:rPr>
                 <w:sz w:val="24"/>
               </w:rPr>
-              <w:t>List</w:t>
-            </w:r>
-            <w:r>
-              <w:rPr>
-                <w:sz w:val="24"/>
-              </w:rPr>
-              <w:t>2</w:t>
+              <w:t>List2</w:t>
             </w:r>
           </w:p>
         </w:tc>
@@ -4937,13 +4969,7 @@
               <w:rPr>
                 <w:sz w:val="24"/>
               </w:rPr>
-              <w:t>List</w:t>
-            </w:r>
-            <w:r>
-              <w:rPr>
-                <w:sz w:val="24"/>
-              </w:rPr>
-              <w:t>2</w:t>
+              <w:t>List2</w:t>
             </w:r>
           </w:p>
         </w:tc>
@@ -5426,7 +5452,7 @@
         </w:rPr>
         <w:t xml:space="preserve">All project artifacts and assets must be stored in a git hub repository. Provisional GitHub repository is </w:t>
       </w:r>
-      <w:hyperlink r:id="rId8" w:history="1">
+      <w:hyperlink r:id="rId9" w:history="1">
         <w:r>
           <w:rPr>
             <w:rStyle w:val="Hyperlink"/>
@@ -5456,7 +5482,7 @@
       </w:pPr>
     </w:p>
     <w:sectPr>
-      <w:footerReference w:type="default" r:id="rId9"/>
+      <w:footerReference w:type="default" r:id="rId10"/>
       <w:pgSz w:w="11907" w:h="16839" w:code="9"/>
       <w:pgMar w:top="1267" w:right="1339" w:bottom="1339" w:left="1339" w:header="720" w:footer="720" w:gutter="0"/>
       <w:cols w:space="720"/>
@@ -7631,6 +7657,7 @@
     <w:lsdException w:name="HTML Sample" w:semiHidden="1" w:unhideWhenUsed="1"/>
     <w:lsdException w:name="HTML Typewriter" w:semiHidden="1" w:unhideWhenUsed="1"/>
     <w:lsdException w:name="HTML Variable" w:semiHidden="1" w:unhideWhenUsed="1"/>
+    <w:lsdException w:name="Normal Table" w:semiHidden="1" w:unhideWhenUsed="1"/>
     <w:lsdException w:name="annotation subject" w:semiHidden="1" w:unhideWhenUsed="1"/>
     <w:lsdException w:name="No List" w:semiHidden="1" w:unhideWhenUsed="1"/>
     <w:lsdException w:name="Outline List 1" w:semiHidden="1" w:unhideWhenUsed="1"/>
@@ -7676,9 +7703,11 @@
     <w:lsdException w:name="Table Subtle 1" w:semiHidden="1" w:unhideWhenUsed="1"/>
     <w:lsdException w:name="Table Subtle 2" w:semiHidden="1" w:unhideWhenUsed="1"/>
     <w:lsdException w:name="Table Web 1" w:semiHidden="1" w:unhideWhenUsed="1"/>
+    <w:lsdException w:name="Table Web 2" w:semiHidden="1" w:unhideWhenUsed="1"/>
     <w:lsdException w:name="Table Web 3" w:semiHidden="1" w:unhideWhenUsed="1"/>
     <w:lsdException w:name="Balloon Text" w:semiHidden="1" w:unhideWhenUsed="1"/>
     <w:lsdException w:name="Table Grid" w:uiPriority="39"/>
+    <w:lsdException w:name="Table Theme" w:semiHidden="1" w:unhideWhenUsed="1"/>
     <w:lsdException w:name="Placeholder Text" w:semiHidden="1"/>
     <w:lsdException w:name="No Spacing" w:semiHidden="1" w:uiPriority="1" w:unhideWhenUsed="1" w:qFormat="1"/>
     <w:lsdException w:name="Light Shading" w:uiPriority="60"/>

</xml_diff>

<commit_message>
Dummy changes for git demo
</commit_message>
<xml_diff>
--- a/Project_Specification_Document.docx
+++ b/Project_Specification_Document.docx
@@ -2440,6 +2440,12 @@
                 <w:sz w:val="24"/>
               </w:rPr>
             </w:pPr>
+            <w:r>
+              <w:rPr>
+                <w:sz w:val="24"/>
+              </w:rPr>
+              <w:t>1.2</w:t>
+            </w:r>
           </w:p>
         </w:tc>
         <w:tc>
@@ -2453,6 +2459,12 @@
                 <w:sz w:val="24"/>
               </w:rPr>
             </w:pPr>
+            <w:r>
+              <w:rPr>
+                <w:sz w:val="24"/>
+              </w:rPr>
+              <w:t>19/03/2021</w:t>
+            </w:r>
           </w:p>
         </w:tc>
         <w:tc>
@@ -2466,6 +2478,12 @@
                 <w:sz w:val="24"/>
               </w:rPr>
             </w:pPr>
+            <w:r>
+              <w:rPr>
+                <w:sz w:val="24"/>
+              </w:rPr>
+              <w:t>Abhinav Jain</w:t>
+            </w:r>
           </w:p>
         </w:tc>
         <w:tc>
@@ -2479,6 +2497,12 @@
                 <w:sz w:val="24"/>
               </w:rPr>
             </w:pPr>
+            <w:r>
+              <w:rPr>
+                <w:sz w:val="24"/>
+              </w:rPr>
+              <w:t>No change. For git demo.</w:t>
+            </w:r>
           </w:p>
         </w:tc>
       </w:tr>

</xml_diff>

<commit_message>
Add role in user table spec
</commit_message>
<xml_diff>
--- a/Project_Specification_Document.docx
+++ b/Project_Specification_Document.docx
@@ -2506,6 +2506,84 @@
           </w:p>
         </w:tc>
       </w:tr>
+      <w:tr>
+        <w:tc>
+          <w:tcPr>
+            <w:tcW w:w="1271" w:type="dxa"/>
+          </w:tcPr>
+          <w:p>
+            <w:pPr>
+              <w:pStyle w:val="Subtitle"/>
+              <w:rPr>
+                <w:sz w:val="24"/>
+              </w:rPr>
+            </w:pPr>
+            <w:r>
+              <w:rPr>
+                <w:sz w:val="24"/>
+              </w:rPr>
+              <w:t>1.3</w:t>
+            </w:r>
+          </w:p>
+        </w:tc>
+        <w:tc>
+          <w:tcPr>
+            <w:tcW w:w="1701" w:type="dxa"/>
+          </w:tcPr>
+          <w:p>
+            <w:pPr>
+              <w:pStyle w:val="Subtitle"/>
+              <w:rPr>
+                <w:sz w:val="24"/>
+              </w:rPr>
+            </w:pPr>
+            <w:r>
+              <w:rPr>
+                <w:sz w:val="24"/>
+              </w:rPr>
+              <w:t>23/03/2021</w:t>
+            </w:r>
+          </w:p>
+        </w:tc>
+        <w:tc>
+          <w:tcPr>
+            <w:tcW w:w="1985" w:type="dxa"/>
+          </w:tcPr>
+          <w:p>
+            <w:pPr>
+              <w:pStyle w:val="Subtitle"/>
+              <w:rPr>
+                <w:sz w:val="24"/>
+              </w:rPr>
+            </w:pPr>
+            <w:r>
+              <w:rPr>
+                <w:sz w:val="24"/>
+              </w:rPr>
+              <w:t>Abhinav Jain</w:t>
+            </w:r>
+          </w:p>
+        </w:tc>
+        <w:tc>
+          <w:tcPr>
+            <w:tcW w:w="4252" w:type="dxa"/>
+          </w:tcPr>
+          <w:p>
+            <w:pPr>
+              <w:pStyle w:val="Subtitle"/>
+              <w:rPr>
+                <w:sz w:val="24"/>
+              </w:rPr>
+            </w:pPr>
+            <w:r>
+              <w:rPr>
+                <w:sz w:val="24"/>
+              </w:rPr>
+              <w:t>Add role in user table</w:t>
+            </w:r>
+          </w:p>
+        </w:tc>
+      </w:tr>
     </w:tbl>
     <w:p>
       <w:pPr>
@@ -3532,17 +3610,18 @@
         <w:tblLook w:val="04A0" w:firstRow="1" w:lastRow="0" w:firstColumn="1" w:lastColumn="0" w:noHBand="0" w:noVBand="1"/>
       </w:tblPr>
       <w:tblGrid>
-        <w:gridCol w:w="1689"/>
-        <w:gridCol w:w="1337"/>
-        <w:gridCol w:w="1504"/>
-        <w:gridCol w:w="1222"/>
-        <w:gridCol w:w="1544"/>
+        <w:gridCol w:w="1526"/>
+        <w:gridCol w:w="1135"/>
+        <w:gridCol w:w="1272"/>
+        <w:gridCol w:w="1159"/>
+        <w:gridCol w:w="1137"/>
+        <w:gridCol w:w="1067"/>
         <w:gridCol w:w="1923"/>
       </w:tblGrid>
       <w:tr>
         <w:tc>
           <w:tcPr>
-            <w:tcW w:w="1751" w:type="dxa"/>
+            <w:tcW w:w="1526" w:type="dxa"/>
           </w:tcPr>
           <w:p>
             <w:pPr>
@@ -3566,7 +3645,7 @@
         </w:tc>
         <w:tc>
           <w:tcPr>
-            <w:tcW w:w="1415" w:type="dxa"/>
+            <w:tcW w:w="1135" w:type="dxa"/>
           </w:tcPr>
           <w:p>
             <w:pPr>
@@ -3589,7 +3668,7 @@
         </w:tc>
         <w:tc>
           <w:tcPr>
-            <w:tcW w:w="1594" w:type="dxa"/>
+            <w:tcW w:w="1272" w:type="dxa"/>
           </w:tcPr>
           <w:p>
             <w:pPr>
@@ -3612,7 +3691,7 @@
         </w:tc>
         <w:tc>
           <w:tcPr>
-            <w:tcW w:w="1247" w:type="dxa"/>
+            <w:tcW w:w="1159" w:type="dxa"/>
           </w:tcPr>
           <w:p>
             <w:pPr>
@@ -3635,7 +3714,7 @@
         </w:tc>
         <w:tc>
           <w:tcPr>
-            <w:tcW w:w="1702" w:type="dxa"/>
+            <w:tcW w:w="1137" w:type="dxa"/>
           </w:tcPr>
           <w:p>
             <w:pPr>
@@ -3658,7 +3737,7 @@
         </w:tc>
         <w:tc>
           <w:tcPr>
-            <w:tcW w:w="1510" w:type="dxa"/>
+            <w:tcW w:w="1067" w:type="dxa"/>
           </w:tcPr>
           <w:p>
             <w:pPr>
@@ -3675,15 +3754,13 @@
               <w:rPr>
                 <w:sz w:val="24"/>
               </w:rPr>
-              <w:t>Password Hash</w:t>
+              <w:t>Role</w:t>
             </w:r>
           </w:p>
         </w:tc>
-      </w:tr>
-      <w:tr>
         <w:tc>
           <w:tcPr>
-            <w:tcW w:w="1751" w:type="dxa"/>
+            <w:tcW w:w="1923" w:type="dxa"/>
           </w:tcPr>
           <w:p>
             <w:pPr>
@@ -3700,13 +3777,15 @@
               <w:rPr>
                 <w:sz w:val="24"/>
               </w:rPr>
-              <w:t>User1</w:t>
+              <w:t>Password Hash</w:t>
             </w:r>
           </w:p>
         </w:tc>
+      </w:tr>
+      <w:tr>
         <w:tc>
           <w:tcPr>
-            <w:tcW w:w="1415" w:type="dxa"/>
+            <w:tcW w:w="1526" w:type="dxa"/>
           </w:tcPr>
           <w:p>
             <w:pPr>
@@ -3723,13 +3802,13 @@
               <w:rPr>
                 <w:sz w:val="24"/>
               </w:rPr>
-              <w:t>Alistair</w:t>
+              <w:t>User1</w:t>
             </w:r>
           </w:p>
         </w:tc>
         <w:tc>
           <w:tcPr>
-            <w:tcW w:w="1594" w:type="dxa"/>
+            <w:tcW w:w="1135" w:type="dxa"/>
           </w:tcPr>
           <w:p>
             <w:pPr>
@@ -3746,13 +3825,13 @@
               <w:rPr>
                 <w:sz w:val="24"/>
               </w:rPr>
-              <w:t>Cook</w:t>
+              <w:t>Alistair</w:t>
             </w:r>
           </w:p>
         </w:tc>
         <w:tc>
           <w:tcPr>
-            <w:tcW w:w="1247" w:type="dxa"/>
+            <w:tcW w:w="1272" w:type="dxa"/>
           </w:tcPr>
           <w:p>
             <w:pPr>
@@ -3769,13 +3848,13 @@
               <w:rPr>
                 <w:sz w:val="24"/>
               </w:rPr>
-              <w:t>England</w:t>
+              <w:t>Cook</w:t>
             </w:r>
           </w:p>
         </w:tc>
         <w:tc>
           <w:tcPr>
-            <w:tcW w:w="1702" w:type="dxa"/>
+            <w:tcW w:w="1159" w:type="dxa"/>
           </w:tcPr>
           <w:p>
             <w:pPr>
@@ -3792,13 +3871,13 @@
               <w:rPr>
                 <w:sz w:val="24"/>
               </w:rPr>
-              <w:t>List1</w:t>
+              <w:t>England</w:t>
             </w:r>
           </w:p>
         </w:tc>
         <w:tc>
           <w:tcPr>
-            <w:tcW w:w="1510" w:type="dxa"/>
+            <w:tcW w:w="1137" w:type="dxa"/>
           </w:tcPr>
           <w:p>
             <w:pPr>
@@ -3811,21 +3890,17 @@
                 <w:sz w:val="24"/>
               </w:rPr>
             </w:pPr>
-            <w:proofErr w:type="spellStart"/>
-            <w:r>
-              <w:rPr>
-                <w:sz w:val="24"/>
-              </w:rPr>
-              <w:t>Yasbjhwdfbfw</w:t>
-            </w:r>
-            <w:proofErr w:type="spellEnd"/>
+            <w:r>
+              <w:rPr>
+                <w:sz w:val="24"/>
+              </w:rPr>
+              <w:t>List1</w:t>
+            </w:r>
           </w:p>
         </w:tc>
-      </w:tr>
-      <w:tr>
         <w:tc>
           <w:tcPr>
-            <w:tcW w:w="1751" w:type="dxa"/>
+            <w:tcW w:w="1067" w:type="dxa"/>
           </w:tcPr>
           <w:p>
             <w:pPr>
@@ -3842,13 +3917,13 @@
               <w:rPr>
                 <w:sz w:val="24"/>
               </w:rPr>
-              <w:t>User2</w:t>
+              <w:t>user</w:t>
             </w:r>
           </w:p>
         </w:tc>
         <w:tc>
           <w:tcPr>
-            <w:tcW w:w="1415" w:type="dxa"/>
+            <w:tcW w:w="1923" w:type="dxa"/>
           </w:tcPr>
           <w:p>
             <w:pPr>
@@ -3861,17 +3936,21 @@
                 <w:sz w:val="24"/>
               </w:rPr>
             </w:pPr>
-            <w:r>
-              <w:rPr>
-                <w:sz w:val="24"/>
-              </w:rPr>
-              <w:t>Thierry</w:t>
-            </w:r>
+            <w:proofErr w:type="spellStart"/>
+            <w:r>
+              <w:rPr>
+                <w:sz w:val="24"/>
+              </w:rPr>
+              <w:t>Yasbjhwdfbfw</w:t>
+            </w:r>
+            <w:proofErr w:type="spellEnd"/>
           </w:p>
         </w:tc>
+      </w:tr>
+      <w:tr>
         <w:tc>
           <w:tcPr>
-            <w:tcW w:w="1594" w:type="dxa"/>
+            <w:tcW w:w="1526" w:type="dxa"/>
           </w:tcPr>
           <w:p>
             <w:pPr>
@@ -3888,13 +3967,13 @@
               <w:rPr>
                 <w:sz w:val="24"/>
               </w:rPr>
-              <w:t>Hennery</w:t>
+              <w:t>User2</w:t>
             </w:r>
           </w:p>
         </w:tc>
         <w:tc>
           <w:tcPr>
-            <w:tcW w:w="1247" w:type="dxa"/>
+            <w:tcW w:w="1135" w:type="dxa"/>
           </w:tcPr>
           <w:p>
             <w:pPr>
@@ -3911,13 +3990,13 @@
               <w:rPr>
                 <w:sz w:val="24"/>
               </w:rPr>
-              <w:t>France</w:t>
+              <w:t>Thierry</w:t>
             </w:r>
           </w:p>
         </w:tc>
         <w:tc>
           <w:tcPr>
-            <w:tcW w:w="1702" w:type="dxa"/>
+            <w:tcW w:w="1272" w:type="dxa"/>
           </w:tcPr>
           <w:p>
             <w:pPr>
@@ -3934,13 +4013,13 @@
               <w:rPr>
                 <w:sz w:val="24"/>
               </w:rPr>
-              <w:t>List2</w:t>
+              <w:t>Hennery</w:t>
             </w:r>
           </w:p>
         </w:tc>
         <w:tc>
           <w:tcPr>
-            <w:tcW w:w="1510" w:type="dxa"/>
+            <w:tcW w:w="1159" w:type="dxa"/>
           </w:tcPr>
           <w:p>
             <w:pPr>
@@ -3953,6 +4032,75 @@
                 <w:sz w:val="24"/>
               </w:rPr>
             </w:pPr>
+            <w:r>
+              <w:rPr>
+                <w:sz w:val="24"/>
+              </w:rPr>
+              <w:t>France</w:t>
+            </w:r>
+          </w:p>
+        </w:tc>
+        <w:tc>
+          <w:tcPr>
+            <w:tcW w:w="1137" w:type="dxa"/>
+          </w:tcPr>
+          <w:p>
+            <w:pPr>
+              <w:pStyle w:val="Subtitle"/>
+              <w:numPr>
+                <w:ilvl w:val="0"/>
+                <w:numId w:val="0"/>
+              </w:numPr>
+              <w:rPr>
+                <w:sz w:val="24"/>
+              </w:rPr>
+            </w:pPr>
+            <w:r>
+              <w:rPr>
+                <w:sz w:val="24"/>
+              </w:rPr>
+              <w:t>List2</w:t>
+            </w:r>
+          </w:p>
+        </w:tc>
+        <w:tc>
+          <w:tcPr>
+            <w:tcW w:w="1067" w:type="dxa"/>
+          </w:tcPr>
+          <w:p>
+            <w:pPr>
+              <w:pStyle w:val="Subtitle"/>
+              <w:numPr>
+                <w:ilvl w:val="0"/>
+                <w:numId w:val="0"/>
+              </w:numPr>
+              <w:rPr>
+                <w:sz w:val="24"/>
+              </w:rPr>
+            </w:pPr>
+            <w:r>
+              <w:rPr>
+                <w:sz w:val="24"/>
+              </w:rPr>
+              <w:t>user</w:t>
+            </w:r>
+          </w:p>
+        </w:tc>
+        <w:tc>
+          <w:tcPr>
+            <w:tcW w:w="1923" w:type="dxa"/>
+          </w:tcPr>
+          <w:p>
+            <w:pPr>
+              <w:pStyle w:val="Subtitle"/>
+              <w:numPr>
+                <w:ilvl w:val="0"/>
+                <w:numId w:val="0"/>
+              </w:numPr>
+              <w:rPr>
+                <w:sz w:val="24"/>
+              </w:rPr>
+            </w:pPr>
             <w:proofErr w:type="spellStart"/>
             <w:r>
               <w:rPr>
@@ -3967,7 +4115,7 @@
       <w:tr>
         <w:tc>
           <w:tcPr>
-            <w:tcW w:w="1751" w:type="dxa"/>
+            <w:tcW w:w="1526" w:type="dxa"/>
             <w:vAlign w:val="center"/>
           </w:tcPr>
           <w:p>
@@ -3987,7 +4135,7 @@
         </w:tc>
         <w:tc>
           <w:tcPr>
-            <w:tcW w:w="1415" w:type="dxa"/>
+            <w:tcW w:w="1135" w:type="dxa"/>
             <w:vAlign w:val="center"/>
           </w:tcPr>
           <w:p>
@@ -4007,7 +4155,7 @@
         </w:tc>
         <w:tc>
           <w:tcPr>
-            <w:tcW w:w="1594" w:type="dxa"/>
+            <w:tcW w:w="1272" w:type="dxa"/>
             <w:vAlign w:val="center"/>
           </w:tcPr>
           <w:p>
@@ -4027,7 +4175,7 @@
         </w:tc>
         <w:tc>
           <w:tcPr>
-            <w:tcW w:w="1247" w:type="dxa"/>
+            <w:tcW w:w="1159" w:type="dxa"/>
             <w:vAlign w:val="center"/>
           </w:tcPr>
           <w:p>
@@ -4047,7 +4195,7 @@
         </w:tc>
         <w:tc>
           <w:tcPr>
-            <w:tcW w:w="1702" w:type="dxa"/>
+            <w:tcW w:w="1137" w:type="dxa"/>
             <w:vAlign w:val="center"/>
           </w:tcPr>
           <w:p>
@@ -4067,7 +4215,26 @@
         </w:tc>
         <w:tc>
           <w:tcPr>
-            <w:tcW w:w="1510" w:type="dxa"/>
+            <w:tcW w:w="1067" w:type="dxa"/>
+          </w:tcPr>
+          <w:p>
+            <w:pPr>
+              <w:pStyle w:val="Heading1"/>
+              <w:rPr>
+                <w:sz w:val="24"/>
+              </w:rPr>
+            </w:pPr>
+            <w:r>
+              <w:rPr>
+                <w:sz w:val="24"/>
+              </w:rPr>
+              <w:t>admin</w:t>
+            </w:r>
+          </w:p>
+        </w:tc>
+        <w:tc>
+          <w:tcPr>
+            <w:tcW w:w="1923" w:type="dxa"/>
           </w:tcPr>
           <w:p>
             <w:pPr>

</xml_diff>